<commit_message>
manipulate files based on evaluation feedback
</commit_message>
<xml_diff>
--- a/References.docx
+++ b/References.docx
@@ -17,287 +17,203 @@
         <w:ind w:left="567" w:hanging="567"/>
       </w:pPr>
       <w:r>
-        <w:t xml:space="preserve">(N.d.-a). Retrieved from </w:t>
-      </w:r>
-      <w:proofErr w:type="gramStart"/>
-      <w:r>
-        <w:t>https://www.census.gov/quickfacts/fact/table/kalispellcitymontana,US/PST045222</w:t>
-      </w:r>
-      <w:proofErr w:type="gramEnd"/>
-      <w:r>
+        <w:t xml:space="preserve">(N.d.-a). Retrieved from https://www.census.gov/quickfacts/fact/table/kalispellcitymontana,US/PST045222 </w:t>
+      </w:r>
+    </w:p>
+    <w:p>
+      <w:pPr>
+        <w:pStyle w:val="NormalWeb"/>
+        <w:ind w:left="567" w:hanging="567"/>
+      </w:pPr>
+      <w:r>
+        <w:t xml:space="preserve">(N.d.-b). Retrieved from https://www.bestplaces.net/state/montana </w:t>
+      </w:r>
+    </w:p>
+    <w:p>
+      <w:pPr>
+        <w:pStyle w:val="NormalWeb"/>
+        <w:ind w:left="567" w:hanging="567"/>
+      </w:pPr>
+      <w:r>
+        <w:t xml:space="preserve">(N.d.-c). Retrieved from https://www.britannica.com/facts/Montana-state </w:t>
+      </w:r>
+    </w:p>
+    <w:p>
+      <w:pPr>
+        <w:pStyle w:val="NormalWeb"/>
+        <w:ind w:left="567" w:hanging="567"/>
+      </w:pPr>
+      <w:r>
+        <w:t xml:space="preserve">A, L. (2016). </w:t>
+      </w:r>
+      <w:r>
+        <w:rPr>
+          <w:i/>
+          <w:iCs/>
+        </w:rPr>
+        <w:t>Tyrannosaurus Fossil</w:t>
+      </w:r>
+      <w:r>
+        <w:t xml:space="preserve">. Retrieved from https://www.tripadvisor.com/Attraction_Review-g45095-d146792-Reviews-Museum_of_the_Rockies-Bozeman_Montana.html </w:t>
+      </w:r>
+    </w:p>
+    <w:p>
+      <w:pPr>
+        <w:pStyle w:val="NormalWeb"/>
+        <w:ind w:left="567" w:hanging="567"/>
+      </w:pPr>
+      <w:r>
+        <w:t xml:space="preserve">B, N. (2010). </w:t>
+      </w:r>
+      <w:r>
+        <w:rPr>
+          <w:i/>
+          <w:iCs/>
+        </w:rPr>
+        <w:t xml:space="preserve">Conrad Mansion </w:t>
+      </w:r>
+      <w:r>
+        <w:t xml:space="preserve">. Retrieved from https://www.tripadvisor.com/Attraction_Review-g45235-d183831-Reviews-Conrad_Mansion-Kalispell_Montana.html </w:t>
+      </w:r>
+    </w:p>
+    <w:p>
+      <w:pPr>
+        <w:pStyle w:val="NormalWeb"/>
+        <w:ind w:left="567" w:hanging="567"/>
+      </w:pPr>
+      <w:r>
+        <w:rPr>
+          <w:i/>
+          <w:iCs/>
+        </w:rPr>
+        <w:t>Cabin in Gallatin Forest</w:t>
+      </w:r>
+      <w:r>
+        <w:t xml:space="preserve">. (n.d.). Retrieved from https://wallpaperaccess.com/montana/. </w:t>
+      </w:r>
+    </w:p>
+    <w:p>
+      <w:pPr>
+        <w:pStyle w:val="NormalWeb"/>
+        <w:ind w:left="567" w:hanging="567"/>
+      </w:pPr>
+      <w:proofErr w:type="spellStart"/>
+      <w:r>
+        <w:t>Dalbec</w:t>
+      </w:r>
+      <w:proofErr w:type="spellEnd"/>
+      <w:r>
+        <w:t xml:space="preserve">, B. (n.d.). </w:t>
+      </w:r>
+      <w:r>
+        <w:rPr>
+          <w:i/>
+          <w:iCs/>
+        </w:rPr>
+        <w:t>Bison at Grand Prismatic Spring</w:t>
+      </w:r>
+      <w:r>
+        <w:t xml:space="preserve">. </w:t>
+      </w:r>
+      <w:proofErr w:type="spellStart"/>
+      <w:r>
+        <w:rPr>
+          <w:i/>
+          <w:iCs/>
+        </w:rPr>
+        <w:t>Beate</w:t>
+      </w:r>
+      <w:proofErr w:type="spellEnd"/>
+      <w:r>
+        <w:rPr>
+          <w:i/>
+          <w:iCs/>
+        </w:rPr>
         <w:t xml:space="preserve"> </w:t>
       </w:r>
-    </w:p>
-    <w:p>
-      <w:pPr>
-        <w:pStyle w:val="NormalWeb"/>
-        <w:ind w:left="567" w:hanging="567"/>
-      </w:pPr>
-      <w:r>
-        <w:t xml:space="preserve">(N.d.-b). Retrieved from </w:t>
-      </w:r>
-      <w:proofErr w:type="gramStart"/>
-      <w:r>
-        <w:t>https://www.bestplaces.net/state/montana</w:t>
-      </w:r>
-      <w:proofErr w:type="gramEnd"/>
-      <w:r>
-        <w:t xml:space="preserve"> </w:t>
-      </w:r>
-    </w:p>
-    <w:p>
-      <w:pPr>
-        <w:pStyle w:val="NormalWeb"/>
-        <w:ind w:left="567" w:hanging="567"/>
-      </w:pPr>
-      <w:r>
-        <w:t xml:space="preserve">(N.d.-c). Retrieved from </w:t>
-      </w:r>
-      <w:proofErr w:type="gramStart"/>
-      <w:r>
-        <w:t>https://www.britannica.com/facts/Montana-state</w:t>
-      </w:r>
-      <w:proofErr w:type="gramEnd"/>
-      <w:r>
-        <w:t xml:space="preserve"> </w:t>
-      </w:r>
-    </w:p>
-    <w:p>
-      <w:pPr>
-        <w:pStyle w:val="NormalWeb"/>
-        <w:ind w:left="567" w:hanging="567"/>
-      </w:pPr>
-      <w:r>
-        <w:t xml:space="preserve">A, L. (2016). </w:t>
-      </w:r>
-      <w:r>
-        <w:rPr>
-          <w:i/>
-          <w:iCs/>
-        </w:rPr>
-        <w:t>Tyrannosaurus Fossil</w:t>
-      </w:r>
-      <w:r>
-        <w:t xml:space="preserve">. Retrieved from </w:t>
-      </w:r>
-      <w:proofErr w:type="gramStart"/>
-      <w:r>
-        <w:t>https://www.tripadvisor.com/Attraction_Review-g45095-d146792-Reviews-Museum_of_the_Rockies-Bozeman_Montana.html</w:t>
-      </w:r>
-      <w:proofErr w:type="gramEnd"/>
-      <w:r>
-        <w:t xml:space="preserve"> </w:t>
-      </w:r>
-    </w:p>
-    <w:p>
-      <w:pPr>
-        <w:pStyle w:val="NormalWeb"/>
-        <w:ind w:left="567" w:hanging="567"/>
-      </w:pPr>
-      <w:r>
-        <w:t xml:space="preserve">B, N. (2010). </w:t>
-      </w:r>
-      <w:r>
-        <w:rPr>
-          <w:i/>
-          <w:iCs/>
-        </w:rPr>
-        <w:t xml:space="preserve">Conrad </w:t>
-      </w:r>
-      <w:proofErr w:type="gramStart"/>
-      <w:r>
-        <w:rPr>
-          <w:i/>
-          <w:iCs/>
-        </w:rPr>
-        <w:t xml:space="preserve">Mansion </w:t>
-      </w:r>
-      <w:r>
-        <w:t>.</w:t>
-      </w:r>
-      <w:proofErr w:type="gramEnd"/>
-      <w:r>
-        <w:t xml:space="preserve"> Retrieved from </w:t>
-      </w:r>
-      <w:proofErr w:type="gramStart"/>
-      <w:r>
-        <w:t>https://www.tripadvisor.com/Attraction_Review-g45235-d183831-Reviews-Conrad_Mansion-Kalispell_Montana.html</w:t>
-      </w:r>
-      <w:proofErr w:type="gramEnd"/>
-      <w:r>
-        <w:t xml:space="preserve"> </w:t>
-      </w:r>
-    </w:p>
-    <w:p>
-      <w:pPr>
-        <w:pStyle w:val="NormalWeb"/>
-        <w:ind w:left="567" w:hanging="567"/>
-      </w:pPr>
-      <w:r>
-        <w:rPr>
-          <w:i/>
-          <w:iCs/>
-        </w:rPr>
-        <w:t>Cabin in Gallatin Forest</w:t>
-      </w:r>
-      <w:r>
-        <w:t xml:space="preserve">. (n.d.). Retrieved from https://wallpaperaccess.com/montana/. </w:t>
-      </w:r>
-    </w:p>
-    <w:p>
-      <w:pPr>
-        <w:pStyle w:val="NormalWeb"/>
-        <w:ind w:left="567" w:hanging="567"/>
-      </w:pPr>
       <w:proofErr w:type="spellStart"/>
       <w:r>
-        <w:t>Dalbec</w:t>
+        <w:rPr>
+          <w:i/>
+          <w:iCs/>
+        </w:rPr>
+        <w:t>Dalbac</w:t>
       </w:r>
       <w:proofErr w:type="spellEnd"/>
       <w:r>
-        <w:t xml:space="preserve">, B. (n.d.). </w:t>
-      </w:r>
-      <w:r>
-        <w:rPr>
-          <w:i/>
-          <w:iCs/>
-        </w:rPr>
-        <w:t>Bison at Grand Prismatic Spring</w:t>
-      </w:r>
-      <w:r>
-        <w:t xml:space="preserve">. </w:t>
+        <w:rPr>
+          <w:i/>
+          <w:iCs/>
+        </w:rPr>
+        <w:t xml:space="preserve"> Photography</w:t>
+      </w:r>
+      <w:r>
+        <w:t xml:space="preserve">. Retrieved from https://beatedalbec.photoshelter.com/gallery-image/Grand-Tetons-and-Yellowstone/G0000Y77YsNCvKQk/I00002fVonN7mJOc </w:t>
+      </w:r>
+    </w:p>
+    <w:p>
+      <w:pPr>
+        <w:pStyle w:val="NormalWeb"/>
+        <w:ind w:left="567" w:hanging="567"/>
+      </w:pPr>
+      <w:r>
+        <w:t xml:space="preserve">The Editors of </w:t>
       </w:r>
       <w:proofErr w:type="spellStart"/>
       <w:r>
-        <w:rPr>
-          <w:i/>
-          <w:iCs/>
-        </w:rPr>
-        <w:t>Beate</w:t>
+        <w:t>Encyclopaedia</w:t>
       </w:r>
       <w:proofErr w:type="spellEnd"/>
       <w:r>
-        <w:rPr>
-          <w:i/>
-          <w:iCs/>
-        </w:rPr>
-        <w:t xml:space="preserve"> </w:t>
-      </w:r>
+        <w:t xml:space="preserve"> Britannica. (2023). Retrieved from https://www.britannica.com/place/Helena-Montana </w:t>
+      </w:r>
+    </w:p>
+    <w:p>
+      <w:pPr>
+        <w:pStyle w:val="NormalWeb"/>
+        <w:ind w:left="567" w:hanging="567"/>
+      </w:pPr>
+      <w:r>
+        <w:t xml:space="preserve">F, S. (2016). </w:t>
+      </w:r>
+      <w:r>
+        <w:rPr>
+          <w:i/>
+          <w:iCs/>
+        </w:rPr>
+        <w:t>Two Grizzly Bears</w:t>
+      </w:r>
+      <w:r>
+        <w:t xml:space="preserve">. Retrieved from https://www.tripadvisor.com/Attraction_Review-g45095-d2157062-Reviews-Montana_Grizzly_Encounter-Bozeman_Montana.html </w:t>
+      </w:r>
+    </w:p>
+    <w:p>
+      <w:pPr>
+        <w:pStyle w:val="NormalWeb"/>
+        <w:ind w:left="567" w:hanging="567"/>
+      </w:pPr>
+      <w:r>
+        <w:rPr>
+          <w:i/>
+          <w:iCs/>
+        </w:rPr>
+        <w:t>Flathead Lake in Winter</w:t>
+      </w:r>
+      <w:r>
+        <w:t xml:space="preserve">. (2016). Retrieved from https://www.flicpolson.com/2016/12/13/polsons-fifth-annual-flic-film-festival/ </w:t>
+      </w:r>
+    </w:p>
+    <w:p>
+      <w:pPr>
+        <w:pStyle w:val="NormalWeb"/>
+        <w:ind w:left="567" w:hanging="567"/>
+      </w:pPr>
       <w:proofErr w:type="spellStart"/>
       <w:r>
-        <w:rPr>
-          <w:i/>
-          <w:iCs/>
-        </w:rPr>
-        <w:t>Dalbac</w:t>
+        <w:t>heartandsoil</w:t>
       </w:r>
       <w:proofErr w:type="spellEnd"/>
       <w:r>
-        <w:rPr>
-          <w:i/>
-          <w:iCs/>
-        </w:rPr>
-        <w:t xml:space="preserve"> Photography</w:t>
-      </w:r>
-      <w:r>
-        <w:t xml:space="preserve">. Retrieved from </w:t>
-      </w:r>
-      <w:proofErr w:type="gramStart"/>
-      <w:r>
-        <w:t>https://beatedalbec.photoshelter.com/gallery-image/Grand-Tetons-and-Yellowstone/G0000Y77YsNCvKQk/I00002fVonN7mJOc</w:t>
-      </w:r>
-      <w:proofErr w:type="gramEnd"/>
-      <w:r>
-        <w:t xml:space="preserve"> </w:t>
-      </w:r>
-    </w:p>
-    <w:p>
-      <w:pPr>
-        <w:pStyle w:val="NormalWeb"/>
-        <w:ind w:left="567" w:hanging="567"/>
-      </w:pPr>
-      <w:r>
-        <w:t xml:space="preserve">The Editors of </w:t>
-      </w:r>
-      <w:proofErr w:type="spellStart"/>
-      <w:r>
-        <w:t>Encyclopaedia</w:t>
-      </w:r>
-      <w:proofErr w:type="spellEnd"/>
-      <w:r>
-        <w:t xml:space="preserve"> Britannica. (2023). Retrieved from </w:t>
-      </w:r>
-      <w:proofErr w:type="gramStart"/>
-      <w:r>
-        <w:t>https://www.britannica.com/place/Helena-Montana</w:t>
-      </w:r>
-      <w:proofErr w:type="gramEnd"/>
-      <w:r>
-        <w:t xml:space="preserve"> </w:t>
-      </w:r>
-    </w:p>
-    <w:p>
-      <w:pPr>
-        <w:pStyle w:val="NormalWeb"/>
-        <w:ind w:left="567" w:hanging="567"/>
-      </w:pPr>
-      <w:r>
-        <w:t xml:space="preserve">F, S. (2016). </w:t>
-      </w:r>
-      <w:r>
-        <w:rPr>
-          <w:i/>
-          <w:iCs/>
-        </w:rPr>
-        <w:t>Two Grizzly Bears</w:t>
-      </w:r>
-      <w:r>
-        <w:t xml:space="preserve">. Retrieved from </w:t>
-      </w:r>
-      <w:proofErr w:type="gramStart"/>
-      <w:r>
-        <w:t>https://www.tripadvisor.com/Attraction_Review-g45095-d2157062-Reviews-Montana_Grizzly_Encounter-Bozeman_Montana.html</w:t>
-      </w:r>
-      <w:proofErr w:type="gramEnd"/>
-      <w:r>
-        <w:t xml:space="preserve"> </w:t>
-      </w:r>
-    </w:p>
-    <w:p>
-      <w:pPr>
-        <w:pStyle w:val="NormalWeb"/>
-        <w:ind w:left="567" w:hanging="567"/>
-      </w:pPr>
-      <w:r>
-        <w:rPr>
-          <w:i/>
-          <w:iCs/>
-        </w:rPr>
-        <w:t>Flathead Lake in Winter</w:t>
-      </w:r>
-      <w:r>
-        <w:t xml:space="preserve">. (2016). Retrieved from </w:t>
-      </w:r>
-      <w:proofErr w:type="gramStart"/>
-      <w:r>
-        <w:t>https://www.flicpolson.com/2016/12/13/polsons-fifth-annual-flic-film-festival/</w:t>
-      </w:r>
-      <w:proofErr w:type="gramEnd"/>
-      <w:r>
-        <w:t xml:space="preserve"> </w:t>
-      </w:r>
-    </w:p>
-    <w:p>
-      <w:pPr>
-        <w:pStyle w:val="NormalWeb"/>
-        <w:ind w:left="567" w:hanging="567"/>
-      </w:pPr>
-      <w:proofErr w:type="spellStart"/>
-      <w:r>
-        <w:t>heartandsoil</w:t>
-      </w:r>
-      <w:proofErr w:type="spellEnd"/>
-      <w:r>
         <w:t xml:space="preserve">. (n.d.). </w:t>
       </w:r>
       <w:r>
@@ -308,15 +224,7 @@
         <w:t>Interior of St. Helena’s Cathedral</w:t>
       </w:r>
       <w:r>
-        <w:t xml:space="preserve">. Retrieved from </w:t>
-      </w:r>
-      <w:proofErr w:type="gramStart"/>
-      <w:r>
-        <w:t>https://www.tripadvisor.com/Attraction_Review-g45212-d319138-Reviews-Cathedral_of_St_Helena-Helena_Montana.html</w:t>
-      </w:r>
-      <w:proofErr w:type="gramEnd"/>
-      <w:r>
-        <w:t xml:space="preserve"> </w:t>
+        <w:t xml:space="preserve">. Retrieved from https://www.tripadvisor.com/Attraction_Review-g45212-d319138-Reviews-Cathedral_of_St_Helena-Helena_Montana.html </w:t>
       </w:r>
     </w:p>
     <w:p>
@@ -335,15 +243,7 @@
         <w:t>Gates of the Mountains</w:t>
       </w:r>
       <w:r>
-        <w:t xml:space="preserve">. Retrieved from </w:t>
-      </w:r>
-      <w:proofErr w:type="gramStart"/>
-      <w:r>
-        <w:t>https://www.tripadvisor.com/Attraction_Review-g45212-d319136-Reviews-Gates_of_the_Mountains-Helena_Montana.html</w:t>
-      </w:r>
-      <w:proofErr w:type="gramEnd"/>
-      <w:r>
-        <w:t xml:space="preserve"> </w:t>
+        <w:t xml:space="preserve">. Retrieved from https://www.tripadvisor.com/Attraction_Review-g45212-d319136-Reviews-Gates_of_the_Mountains-Helena_Montana.html </w:t>
       </w:r>
     </w:p>
     <w:p>
@@ -359,15 +259,7 @@
         <w:t>Montana Wilderness</w:t>
       </w:r>
       <w:r>
-        <w:t xml:space="preserve">. (n.d.). Retrieved from </w:t>
-      </w:r>
-      <w:proofErr w:type="gramStart"/>
-      <w:r>
-        <w:t>https://getwallpapers.com/collection/montana-hd-wallpaper</w:t>
-      </w:r>
-      <w:proofErr w:type="gramEnd"/>
-      <w:r>
-        <w:t xml:space="preserve"> </w:t>
+        <w:t xml:space="preserve">. (n.d.). Retrieved from https://getwallpapers.com/collection/montana-hd-wallpaper </w:t>
       </w:r>
     </w:p>
     <w:p>
@@ -387,13 +279,141 @@
         <w:t>A Mighty Bison in Front of Fall Foliage</w:t>
       </w:r>
       <w:r>
-        <w:t xml:space="preserve">. Retrieved from </w:t>
-      </w:r>
-      <w:proofErr w:type="gramStart"/>
-      <w:r>
-        <w:t>https://realestate.theclearcreekgroup.com/autumn-delights-in-jackson-hole/istock-1053556518/</w:t>
-      </w:r>
-      <w:proofErr w:type="gramEnd"/>
+        <w:t xml:space="preserve">. Retrieved from https://realestate.theclearcreekgroup.com/autumn-delights-in-jackson-hole/istock-1053556518/ </w:t>
+      </w:r>
+    </w:p>
+    <w:p>
+      <w:pPr>
+        <w:pStyle w:val="NormalWeb"/>
+        <w:ind w:left="567" w:hanging="567"/>
+      </w:pPr>
+      <w:r>
+        <w:rPr>
+          <w:i/>
+          <w:iCs/>
+        </w:rPr>
+        <w:t xml:space="preserve">Red Bus Tour Glacier </w:t>
+      </w:r>
+      <w:proofErr w:type="spellStart"/>
+      <w:r>
+        <w:rPr>
+          <w:i/>
+          <w:iCs/>
+        </w:rPr>
+        <w:t>Nat’l</w:t>
+      </w:r>
+      <w:proofErr w:type="spellEnd"/>
+      <w:r>
+        <w:rPr>
+          <w:i/>
+          <w:iCs/>
+        </w:rPr>
+        <w:t xml:space="preserve"> Park</w:t>
+      </w:r>
+      <w:r>
+        <w:t xml:space="preserve">. (n.d.). Retrieved from https://www.tripadvisor.com/Attraction_Review-g60832-d14208544-Reviews-Glacier_National_Park-West_Glacier_Montana.html </w:t>
+      </w:r>
+    </w:p>
+    <w:p>
+      <w:pPr>
+        <w:pStyle w:val="NormalWeb"/>
+        <w:ind w:left="567" w:hanging="567"/>
+      </w:pPr>
+      <w:r>
+        <w:t xml:space="preserve">S, R. (n.d.). </w:t>
+      </w:r>
+      <w:r>
+        <w:rPr>
+          <w:i/>
+          <w:iCs/>
+        </w:rPr>
+        <w:t>Montana State Capitol</w:t>
+      </w:r>
+      <w:r>
+        <w:t xml:space="preserve">. Retrieved from https://www.tripadvisor.com/Attraction_Review-g45212-d319338-Reviews-Montana_State_Capitol-Helena_Montana.html </w:t>
+      </w:r>
+    </w:p>
+    <w:p>
+      <w:pPr>
+        <w:pStyle w:val="NormalWeb"/>
+        <w:ind w:left="567" w:hanging="567"/>
+      </w:pPr>
+      <w:r>
+        <w:t xml:space="preserve">Salt Lake Express. (n.d.). </w:t>
+      </w:r>
+      <w:r>
+        <w:rPr>
+          <w:i/>
+          <w:iCs/>
+        </w:rPr>
+        <w:t>St. Helena’s Cathedral</w:t>
+      </w:r>
+      <w:r>
+        <w:t xml:space="preserve">. Retrieved from https://saltlakeexpress.com/helena-montana-explore-great-west/. </w:t>
+      </w:r>
+    </w:p>
+    <w:p>
+      <w:pPr>
+        <w:pStyle w:val="NormalWeb"/>
+        <w:ind w:left="567" w:hanging="567"/>
+      </w:pPr>
+      <w:r>
+        <w:t xml:space="preserve">Sperling’s Best Places. (n.d.). Retrieved from https://www.bestplaces.net/city/montana/helena </w:t>
+      </w:r>
+    </w:p>
+    <w:p>
+      <w:pPr>
+        <w:pStyle w:val="NormalWeb"/>
+        <w:ind w:left="567" w:hanging="567"/>
+      </w:pPr>
+      <w:r>
+        <w:rPr>
+          <w:i/>
+          <w:iCs/>
+        </w:rPr>
+        <w:t>Montana State Flag</w:t>
+      </w:r>
+      <w:r>
+        <w:t>. (</w:t>
+      </w:r>
+      <w:r>
+        <w:t>2021</w:t>
+      </w:r>
+      <w:r>
+        <w:t xml:space="preserve">). Retrieved from </w:t>
+      </w:r>
+      <w:hyperlink r:id="rId4" w:history="1">
+        <w:r>
+          <w:rPr>
+            <w:rStyle w:val="Hyperlink"/>
+          </w:rPr>
+          <w:t>https://townsquare.media/site/117/files/2021/03/RS20595_GettyImages-921578150.jpeg?w=1200&amp;h=0&amp;zc=1&amp;s=0&amp;a=t&amp;q=89</w:t>
+        </w:r>
+      </w:hyperlink>
+    </w:p>
+    <w:p>
+      <w:pPr>
+        <w:pStyle w:val="NormalWeb"/>
+        <w:ind w:left="567" w:hanging="567"/>
+      </w:pPr>
+      <w:r>
+        <w:rPr>
+          <w:i/>
+          <w:iCs/>
+        </w:rPr>
+        <w:t>Smiling Grizzly Bear</w:t>
+      </w:r>
+      <w:r>
+        <w:t xml:space="preserve">. (n.d.). Retrieved from </w:t>
+      </w:r>
+      <w:hyperlink r:id="rId5" w:history="1">
+        <w:r>
+          <w:rPr>
+            <w:rStyle w:val="Hyperlink"/>
+          </w:rPr>
+          <w:t>https://4.bp.blogspot.com/-2_RuGHXGm0Y/UQW3vwH37JI/AAAAAAAAEzc/Mt1seFmFrog/s1600/Grizzly-Bear-.jpg</w:t>
+        </w:r>
+      </w:hyperlink>
       <w:r>
         <w:t xml:space="preserve"> </w:t>
       </w:r>
@@ -408,98 +428,50 @@
           <w:i/>
           <w:iCs/>
         </w:rPr>
-        <w:t xml:space="preserve">Red Bus Tour Glacier </w:t>
-      </w:r>
-      <w:proofErr w:type="spellStart"/>
-      <w:r>
-        <w:rPr>
-          <w:i/>
-          <w:iCs/>
-        </w:rPr>
-        <w:t>Nat’l</w:t>
-      </w:r>
-      <w:proofErr w:type="spellEnd"/>
-      <w:r>
-        <w:rPr>
-          <w:i/>
-          <w:iCs/>
-        </w:rPr>
-        <w:t xml:space="preserve"> Park</w:t>
-      </w:r>
-      <w:r>
-        <w:t xml:space="preserve">. (n.d.). Retrieved from </w:t>
-      </w:r>
-      <w:proofErr w:type="gramStart"/>
-      <w:r>
-        <w:t>https://www.tripadvisor.com/Attraction_Review-g60832-d14208544-Reviews-Glacier_National_Park-West_Glacier_Montana.html</w:t>
-      </w:r>
-      <w:proofErr w:type="gramEnd"/>
-      <w:r>
-        <w:t xml:space="preserve"> </w:t>
-      </w:r>
-    </w:p>
-    <w:p>
-      <w:pPr>
-        <w:pStyle w:val="NormalWeb"/>
-        <w:ind w:left="567" w:hanging="567"/>
-      </w:pPr>
-      <w:r>
-        <w:t xml:space="preserve">S, R. (n.d.). </w:t>
-      </w:r>
-      <w:r>
-        <w:rPr>
-          <w:i/>
-          <w:iCs/>
-        </w:rPr>
-        <w:t>Montana State Capitol</w:t>
-      </w:r>
-      <w:r>
-        <w:t xml:space="preserve">. Retrieved from </w:t>
-      </w:r>
-      <w:proofErr w:type="gramStart"/>
-      <w:r>
-        <w:t>https://www.tripadvisor.com/Attraction_Review-g45212-d319338-Reviews-Montana_State_Capitol-Helena_Montana.html</w:t>
-      </w:r>
-      <w:proofErr w:type="gramEnd"/>
-      <w:r>
-        <w:t xml:space="preserve"> </w:t>
-      </w:r>
-    </w:p>
-    <w:p>
-      <w:pPr>
-        <w:pStyle w:val="NormalWeb"/>
-        <w:ind w:left="567" w:hanging="567"/>
-      </w:pPr>
-      <w:r>
-        <w:t xml:space="preserve">Salt Lake Express. (n.d.). </w:t>
-      </w:r>
-      <w:r>
-        <w:rPr>
-          <w:i/>
-          <w:iCs/>
-        </w:rPr>
-        <w:t>St. Helena’s Cathedral</w:t>
-      </w:r>
-      <w:r>
-        <w:t xml:space="preserve">. Retrieved from https://saltlakeexpress.com/helena-montana-explore-great-west/. </w:t>
-      </w:r>
-    </w:p>
-    <w:p>
-      <w:pPr>
-        <w:pStyle w:val="NormalWeb"/>
-        <w:ind w:left="567" w:hanging="567"/>
-      </w:pPr>
-      <w:r>
-        <w:t xml:space="preserve">Sperling’s Best Places. (n.d.). Retrieved from </w:t>
-      </w:r>
-      <w:proofErr w:type="gramStart"/>
-      <w:r>
-        <w:t>https://www.bestplaces.net/city/montana/helena</w:t>
-      </w:r>
-      <w:proofErr w:type="gramEnd"/>
-      <w:r>
-        <w:t xml:space="preserve"> </w:t>
-      </w:r>
+        <w:t>Bitterroot Flowers on a Rock</w:t>
+      </w:r>
+      <w:r>
+        <w:t>. (</w:t>
+      </w:r>
+      <w:r>
+        <w:t>2019</w:t>
+      </w:r>
+      <w:r>
+        <w:t xml:space="preserve">). Retrieved from </w:t>
+      </w:r>
+      <w:r>
+        <w:t>https://www.wildflowerjournal.net/wp-content/uploads/2019/01/IMG_9112.jpg</w:t>
+      </w:r>
+    </w:p>
+    <w:p>
+      <w:pPr>
+        <w:pStyle w:val="NormalWeb"/>
+        <w:ind w:left="567" w:hanging="567"/>
+      </w:pPr>
+    </w:p>
+    <w:p>
+      <w:pPr>
+        <w:pStyle w:val="NormalWeb"/>
+        <w:ind w:left="567" w:hanging="567"/>
+      </w:pPr>
+    </w:p>
+    <w:p>
+      <w:pPr>
+        <w:pStyle w:val="NormalWeb"/>
+        <w:ind w:left="567" w:hanging="567"/>
+      </w:pPr>
+    </w:p>
+    <w:p>
+      <w:pPr>
+        <w:pStyle w:val="NormalWeb"/>
+        <w:ind w:left="567" w:hanging="567"/>
+      </w:pPr>
+    </w:p>
+    <w:p>
+      <w:pPr>
+        <w:pStyle w:val="NormalWeb"/>
+        <w:ind w:left="567" w:hanging="567"/>
+      </w:pPr>
     </w:p>
     <w:p>
       <w:pPr>

</xml_diff>